<commit_message>
Added submission instructions for contributor license agreement
</commit_message>
<xml_diff>
--- a/etc/Legal/Kurejito Contributor License Agreement.docx
+++ b/etc/Legal/Kurejito Contributor License Agreement.docx
@@ -2,6 +2,130 @@
 <file path=word/document.xml><?xml version="1.0" encoding="utf-8"?>
 <w:document xmlns:ve="http://schemas.openxmlformats.org/markup-compatibility/2006" xmlns:o="urn:schemas-microsoft-com:office:office" xmlns:r="http://schemas.openxmlformats.org/officeDocument/2006/relationships" xmlns:m="http://schemas.openxmlformats.org/officeDocument/2006/math" xmlns:v="urn:schemas-microsoft-com:vml" xmlns:wp="http://schemas.openxmlformats.org/drawingml/2006/wordprocessingDrawing" xmlns:w10="urn:schemas-microsoft-com:office:word" xmlns:w="http://schemas.openxmlformats.org/wordprocessingml/2006/main" xmlns:wne="http://schemas.microsoft.com/office/word/2006/wordml">
   <w:body>
+    <w:tbl>
+      <w:tblPr>
+        <w:tblStyle w:val="TableGrid"/>
+        <w:tblW w:w="0" w:type="auto"/>
+        <w:tblBorders>
+          <w:top w:val="none" w:sz="0" w:space="0" w:color="auto"/>
+          <w:left w:val="none" w:sz="0" w:space="0" w:color="auto"/>
+          <w:bottom w:val="none" w:sz="0" w:space="0" w:color="auto"/>
+          <w:right w:val="none" w:sz="0" w:space="0" w:color="auto"/>
+          <w:insideH w:val="none" w:sz="0" w:space="0" w:color="auto"/>
+          <w:insideV w:val="none" w:sz="0" w:space="0" w:color="auto"/>
+        </w:tblBorders>
+        <w:shd w:val="clear" w:color="auto" w:fill="D9D9D9" w:themeFill="background1" w:themeFillShade="D9"/>
+        <w:tblLook w:val="04A0"/>
+      </w:tblPr>
+      <w:tblGrid>
+        <w:gridCol w:w="9242"/>
+      </w:tblGrid>
+      <w:tr>
+        <w:trPr>
+          <w:trHeight w:val="1122"/>
+        </w:trPr>
+        <w:tc>
+          <w:tcPr>
+            <w:tcW w:w="9242" w:type="dxa"/>
+            <w:shd w:val="clear" w:color="auto" w:fill="D9D9D9" w:themeFill="background1" w:themeFillShade="D9"/>
+          </w:tcPr>
+          <w:p>
+            <w:pPr>
+              <w:spacing w:before="240" w:line="360" w:lineRule="auto"/>
+              <w:jc w:val="both"/>
+            </w:pPr>
+            <w:r>
+              <w:t xml:space="preserve">Signed </w:t>
+            </w:r>
+            <w:r>
+              <w:t>contributor</w:t>
+            </w:r>
+            <w:r>
+              <w:t xml:space="preserve"> agreements should be submitted:</w:t>
+            </w:r>
+          </w:p>
+          <w:p>
+            <w:pPr>
+              <w:spacing w:line="360" w:lineRule="auto"/>
+              <w:jc w:val="both"/>
+            </w:pPr>
+            <w:r>
+              <w:t xml:space="preserve">By e-mail </w:t>
+            </w:r>
+            <w:r>
+              <w:t>to</w:t>
+            </w:r>
+            <w:r>
+              <w:tab/>
+            </w:r>
+            <w:r>
+              <w:rPr>
+                <w:b/>
+              </w:rPr>
+              <w:t>dylan@dylanbeattie.net</w:t>
+            </w:r>
+            <w:r>
+              <w:tab/>
+            </w:r>
+            <w:r>
+              <w:rPr>
+                <w:i/>
+              </w:rPr>
+              <w:t>(printed, signed &amp; scanned</w:t>
+            </w:r>
+            <w:r>
+              <w:rPr>
+                <w:i/>
+              </w:rPr>
+              <w:t xml:space="preserve"> or photographed</w:t>
+            </w:r>
+            <w:r>
+              <w:rPr>
+                <w:i/>
+              </w:rPr>
+              <w:t>)</w:t>
+            </w:r>
+            <w:r>
+              <w:rPr>
+                <w:i/>
+              </w:rPr>
+              <w:tab/>
+            </w:r>
+            <w:r>
+              <w:rPr>
+                <w:i/>
+              </w:rPr>
+              <w:br/>
+            </w:r>
+            <w:r>
+              <w:t>By fax</w:t>
+            </w:r>
+            <w:r>
+              <w:t xml:space="preserve"> to</w:t>
+            </w:r>
+            <w:r>
+              <w:tab/>
+            </w:r>
+            <w:r>
+              <w:rPr>
+                <w:b/>
+              </w:rPr>
+              <w:t>0872 110 8784</w:t>
+            </w:r>
+          </w:p>
+        </w:tc>
+      </w:tr>
+    </w:tbl>
+    <w:p>
+      <w:pPr>
+        <w:jc w:val="both"/>
+        <w:rPr>
+          <w:b/>
+          <w:sz w:val="28"/>
+          <w:szCs w:val="28"/>
+        </w:rPr>
+      </w:pPr>
+    </w:p>
     <w:p>
       <w:pPr>
         <w:jc w:val="both"/>
@@ -367,11 +491,11 @@
         <w:jc w:val="both"/>
       </w:pPr>
       <w:r>
-        <w:t xml:space="preserve">A Contribution is "submitted" when any form of electronic, verbal, or written communication is sent to the Project, including but not limited to communication on electronic mailing lists, source code control systems, and issue tracking systems that are managed by, or on behalf of, the Project for the purpose of discussing or improving software or documentation of the Project, but excluding communication that is conspicuously marked or otherwise designated in writing by you as "Not a Contribution."D. Any Contribution submitted by you to the Project shall be under the terms and conditions of this License, </w:t>
+        <w:t xml:space="preserve">A Contribution is "submitted" when any form of electronic, verbal, or written communication is sent to the Project, including but not limited to communication on electronic mailing lists, source code control systems, and issue tracking systems that are </w:t>
       </w:r>
       <w:r>
         <w:lastRenderedPageBreak/>
-        <w:t>without any additional terms or conditions, unless you explicitly state otherwise in the submission.</w:t>
+        <w:t>managed by, or on behalf of, the Project for the purpose of discussing or improving software or documentation of the Project, but excluding communication that is conspicuously marked or otherwise designated in writing by you as "Not a Contribution."D. Any Contribution submitted by you to the Project shall be under the terms and conditions of this License, without any additional terms or conditions, unless you explicitly state otherwise in the submission.</w:t>
       </w:r>
     </w:p>
     <w:p>
@@ -720,7 +844,7 @@
     </w:p>
     <w:sectPr>
       <w:pgSz w:w="11906" w:h="16838"/>
-      <w:pgMar w:top="1440" w:right="1440" w:bottom="1440" w:left="1440" w:header="708" w:footer="708" w:gutter="0"/>
+      <w:pgMar w:top="851" w:right="1440" w:bottom="1440" w:left="1440" w:header="708" w:footer="708" w:gutter="0"/>
       <w:cols w:space="708"/>
       <w:docGrid w:linePitch="360"/>
     </w:sectPr>
@@ -3934,7 +4058,7 @@
 </file>
 
 <file path=customXml/itemProps1.xml><?xml version="1.0" encoding="utf-8"?>
-<ds:datastoreItem xmlns:ds="http://schemas.openxmlformats.org/officeDocument/2006/customXml" ds:itemID="{4CC5BC5D-8ED6-41F8-9BF8-3F33F72CDBA9}">
+<ds:datastoreItem xmlns:ds="http://schemas.openxmlformats.org/officeDocument/2006/customXml" ds:itemID="{4BBA2241-6294-4DCA-98A7-E8CB54890AD7}">
   <ds:schemaRefs>
     <ds:schemaRef ds:uri="http://schemas.openxmlformats.org/officeDocument/2006/bibliography"/>
   </ds:schemaRefs>

</xml_diff>

<commit_message>
Marked contributor agreement as DRAFT until agreed with core contributors
</commit_message>
<xml_diff>
--- a/etc/Legal/Kurejito Contributor License Agreement.docx
+++ b/etc/Legal/Kurejito Contributor License Agreement.docx
@@ -135,6 +135,14 @@
           <w:szCs w:val="28"/>
         </w:rPr>
       </w:pPr>
+      <w:r>
+        <w:rPr>
+          <w:b/>
+          <w:sz w:val="28"/>
+          <w:szCs w:val="28"/>
+        </w:rPr>
+        <w:t xml:space="preserve">DRAFT </w:t>
+      </w:r>
       <w:proofErr w:type="spellStart"/>
       <w:r>
         <w:rPr>
@@ -603,7 +611,11 @@
         <w:jc w:val="both"/>
       </w:pPr>
       <w:r>
-        <w:t>Should you wish to submit work that is not your original creation, you may submit it to the Project separately from any Contribution, identifying the complete details of its source and of any license or other restriction (including, but not limited to, related patents, trademarks, and license agreements) of which you are personally aware, and conspicuously marking the work as "Submitted on behalf of a third-party: [named here] "</w:t>
+        <w:t xml:space="preserve">Should you wish to submit work that is not your original creation, you may submit it to the Project separately from any Contribution, identifying the complete details of its source and of any license or other restriction (including, but not limited to, related patents, trademarks, and </w:t>
+      </w:r>
+      <w:r>
+        <w:lastRenderedPageBreak/>
+        <w:t>license agreements) of which you are personally aware, and conspicuously marking the work as "Submitted on behalf of a third-party: [named here] "</w:t>
       </w:r>
     </w:p>
     <w:p>
@@ -615,7 +627,6 @@
         <w:jc w:val="both"/>
       </w:pPr>
       <w:r>
-        <w:lastRenderedPageBreak/>
         <w:t>You agree to notify the Project of any facts or circumstances of which you become aware that would make these representations inaccurate in any respect</w:t>
       </w:r>
     </w:p>
@@ -843,6 +854,12 @@
       </w:pPr>
     </w:p>
     <w:sectPr>
+      <w:headerReference w:type="even" r:id="rId8"/>
+      <w:headerReference w:type="default" r:id="rId9"/>
+      <w:footerReference w:type="even" r:id="rId10"/>
+      <w:footerReference w:type="default" r:id="rId11"/>
+      <w:headerReference w:type="first" r:id="rId12"/>
+      <w:footerReference w:type="first" r:id="rId13"/>
       <w:pgSz w:w="11906" w:h="16838"/>
       <w:pgMar w:top="851" w:right="1440" w:bottom="1440" w:left="1440" w:header="708" w:footer="708" w:gutter="0"/>
       <w:cols w:space="708"/>
@@ -850,6 +867,164 @@
     </w:sectPr>
   </w:body>
 </w:document>
+</file>
+
+<file path=word/endnotes.xml><?xml version="1.0" encoding="utf-8"?>
+<w:endnotes xmlns:ve="http://schemas.openxmlformats.org/markup-compatibility/2006" xmlns:o="urn:schemas-microsoft-com:office:office" xmlns:r="http://schemas.openxmlformats.org/officeDocument/2006/relationships" xmlns:m="http://schemas.openxmlformats.org/officeDocument/2006/math" xmlns:v="urn:schemas-microsoft-com:vml" xmlns:wp="http://schemas.openxmlformats.org/drawingml/2006/wordprocessingDrawing" xmlns:w10="urn:schemas-microsoft-com:office:word" xmlns:w="http://schemas.openxmlformats.org/wordprocessingml/2006/main" xmlns:wne="http://schemas.microsoft.com/office/word/2006/wordml">
+  <w:endnote w:type="separator" w:id="-1">
+    <w:p>
+      <w:pPr>
+        <w:spacing w:after="0" w:line="240" w:lineRule="auto"/>
+      </w:pPr>
+      <w:r>
+        <w:separator/>
+      </w:r>
+    </w:p>
+  </w:endnote>
+  <w:endnote w:type="continuationSeparator" w:id="0">
+    <w:p>
+      <w:pPr>
+        <w:spacing w:after="0" w:line="240" w:lineRule="auto"/>
+      </w:pPr>
+      <w:r>
+        <w:continuationSeparator/>
+      </w:r>
+    </w:p>
+  </w:endnote>
+</w:endnotes>
+</file>
+
+<file path=word/footer1.xml><?xml version="1.0" encoding="utf-8"?>
+<w:ftr xmlns:ve="http://schemas.openxmlformats.org/markup-compatibility/2006" xmlns:o="urn:schemas-microsoft-com:office:office" xmlns:r="http://schemas.openxmlformats.org/officeDocument/2006/relationships" xmlns:m="http://schemas.openxmlformats.org/officeDocument/2006/math" xmlns:v="urn:schemas-microsoft-com:vml" xmlns:wp="http://schemas.openxmlformats.org/drawingml/2006/wordprocessingDrawing" xmlns:w10="urn:schemas-microsoft-com:office:word" xmlns:w="http://schemas.openxmlformats.org/wordprocessingml/2006/main" xmlns:wne="http://schemas.microsoft.com/office/word/2006/wordml">
+  <w:p>
+    <w:pPr>
+      <w:pStyle w:val="Footer"/>
+    </w:pPr>
+  </w:p>
+</w:ftr>
+</file>
+
+<file path=word/footer2.xml><?xml version="1.0" encoding="utf-8"?>
+<w:ftr xmlns:ve="http://schemas.openxmlformats.org/markup-compatibility/2006" xmlns:o="urn:schemas-microsoft-com:office:office" xmlns:r="http://schemas.openxmlformats.org/officeDocument/2006/relationships" xmlns:m="http://schemas.openxmlformats.org/officeDocument/2006/math" xmlns:v="urn:schemas-microsoft-com:vml" xmlns:wp="http://schemas.openxmlformats.org/drawingml/2006/wordprocessingDrawing" xmlns:w10="urn:schemas-microsoft-com:office:word" xmlns:w="http://schemas.openxmlformats.org/wordprocessingml/2006/main" xmlns:wne="http://schemas.microsoft.com/office/word/2006/wordml">
+  <w:p>
+    <w:pPr>
+      <w:pStyle w:val="Footer"/>
+    </w:pPr>
+  </w:p>
+</w:ftr>
+</file>
+
+<file path=word/footer3.xml><?xml version="1.0" encoding="utf-8"?>
+<w:ftr xmlns:ve="http://schemas.openxmlformats.org/markup-compatibility/2006" xmlns:o="urn:schemas-microsoft-com:office:office" xmlns:r="http://schemas.openxmlformats.org/officeDocument/2006/relationships" xmlns:m="http://schemas.openxmlformats.org/officeDocument/2006/math" xmlns:v="urn:schemas-microsoft-com:vml" xmlns:wp="http://schemas.openxmlformats.org/drawingml/2006/wordprocessingDrawing" xmlns:w10="urn:schemas-microsoft-com:office:word" xmlns:w="http://schemas.openxmlformats.org/wordprocessingml/2006/main" xmlns:wne="http://schemas.microsoft.com/office/word/2006/wordml">
+  <w:p>
+    <w:pPr>
+      <w:pStyle w:val="Footer"/>
+    </w:pPr>
+  </w:p>
+</w:ftr>
+</file>
+
+<file path=word/footnotes.xml><?xml version="1.0" encoding="utf-8"?>
+<w:footnotes xmlns:ve="http://schemas.openxmlformats.org/markup-compatibility/2006" xmlns:o="urn:schemas-microsoft-com:office:office" xmlns:r="http://schemas.openxmlformats.org/officeDocument/2006/relationships" xmlns:m="http://schemas.openxmlformats.org/officeDocument/2006/math" xmlns:v="urn:schemas-microsoft-com:vml" xmlns:wp="http://schemas.openxmlformats.org/drawingml/2006/wordprocessingDrawing" xmlns:w10="urn:schemas-microsoft-com:office:word" xmlns:w="http://schemas.openxmlformats.org/wordprocessingml/2006/main" xmlns:wne="http://schemas.microsoft.com/office/word/2006/wordml">
+  <w:footnote w:type="separator" w:id="-1">
+    <w:p>
+      <w:pPr>
+        <w:spacing w:after="0" w:line="240" w:lineRule="auto"/>
+      </w:pPr>
+      <w:r>
+        <w:separator/>
+      </w:r>
+    </w:p>
+  </w:footnote>
+  <w:footnote w:type="continuationSeparator" w:id="0">
+    <w:p>
+      <w:pPr>
+        <w:spacing w:after="0" w:line="240" w:lineRule="auto"/>
+      </w:pPr>
+      <w:r>
+        <w:continuationSeparator/>
+      </w:r>
+    </w:p>
+  </w:footnote>
+</w:footnotes>
+</file>
+
+<file path=word/header1.xml><?xml version="1.0" encoding="utf-8"?>
+<w:hdr xmlns:ve="http://schemas.openxmlformats.org/markup-compatibility/2006" xmlns:o="urn:schemas-microsoft-com:office:office" xmlns:r="http://schemas.openxmlformats.org/officeDocument/2006/relationships" xmlns:m="http://schemas.openxmlformats.org/officeDocument/2006/math" xmlns:v="urn:schemas-microsoft-com:vml" xmlns:wp="http://schemas.openxmlformats.org/drawingml/2006/wordprocessingDrawing" xmlns:w10="urn:schemas-microsoft-com:office:word" xmlns:w="http://schemas.openxmlformats.org/wordprocessingml/2006/main" xmlns:wne="http://schemas.microsoft.com/office/word/2006/wordml">
+  <w:p>
+    <w:pPr>
+      <w:pStyle w:val="Header"/>
+    </w:pPr>
+  </w:p>
+</w:hdr>
+</file>
+
+<file path=word/header2.xml><?xml version="1.0" encoding="utf-8"?>
+<w:hdr xmlns:ve="http://schemas.openxmlformats.org/markup-compatibility/2006" xmlns:o="urn:schemas-microsoft-com:office:office" xmlns:r="http://schemas.openxmlformats.org/officeDocument/2006/relationships" xmlns:m="http://schemas.openxmlformats.org/officeDocument/2006/math" xmlns:v="urn:schemas-microsoft-com:vml" xmlns:wp="http://schemas.openxmlformats.org/drawingml/2006/wordprocessingDrawing" xmlns:w10="urn:schemas-microsoft-com:office:word" xmlns:w="http://schemas.openxmlformats.org/wordprocessingml/2006/main" xmlns:wne="http://schemas.microsoft.com/office/word/2006/wordml">
+  <w:sdt>
+    <w:sdtPr>
+      <w:id w:val="74615357"/>
+      <w:docPartObj>
+        <w:docPartGallery w:val="Watermarks"/>
+        <w:docPartUnique/>
+      </w:docPartObj>
+    </w:sdtPr>
+    <w:sdtContent>
+      <w:p>
+        <w:pPr>
+          <w:pStyle w:val="Header"/>
+        </w:pPr>
+        <w:r>
+          <w:rPr>
+            <w:noProof/>
+            <w:lang w:val="en-US" w:eastAsia="zh-TW"/>
+          </w:rPr>
+          <w:pict>
+            <v:shapetype id="_x0000_t136" coordsize="21600,21600" o:spt="136" adj="10800" path="m@7,l@8,m@5,21600l@6,21600e">
+              <v:formulas>
+                <v:f eqn="sum #0 0 10800"/>
+                <v:f eqn="prod #0 2 1"/>
+                <v:f eqn="sum 21600 0 @1"/>
+                <v:f eqn="sum 0 0 @2"/>
+                <v:f eqn="sum 21600 0 @3"/>
+                <v:f eqn="if @0 @3 0"/>
+                <v:f eqn="if @0 21600 @1"/>
+                <v:f eqn="if @0 0 @2"/>
+                <v:f eqn="if @0 @4 21600"/>
+                <v:f eqn="mid @5 @6"/>
+                <v:f eqn="mid @8 @5"/>
+                <v:f eqn="mid @7 @8"/>
+                <v:f eqn="mid @6 @7"/>
+                <v:f eqn="sum @6 0 @5"/>
+              </v:formulas>
+              <v:path textpathok="t" o:connecttype="custom" o:connectlocs="@9,0;@10,10800;@11,21600;@12,10800" o:connectangles="270,180,90,0"/>
+              <v:textpath on="t" fitshape="t"/>
+              <v:handles>
+                <v:h position="#0,bottomRight" xrange="6629,14971"/>
+              </v:handles>
+              <o:lock v:ext="edit" text="t" shapetype="t"/>
+            </v:shapetype>
+            <v:shape id="PowerPlusWaterMarkObject357831064" o:spid="_x0000_s4097" type="#_x0000_t136" style="position:absolute;margin-left:0;margin-top:0;width:412.4pt;height:247.45pt;rotation:315;z-index:-251656192;mso-position-horizontal:center;mso-position-horizontal-relative:margin;mso-position-vertical:center;mso-position-vertical-relative:margin" o:allowincell="f" fillcolor="silver" stroked="f">
+              <v:fill opacity=".5"/>
+              <v:textpath style="font-family:&quot;Calibri&quot;;font-size:1pt" string="DRAFT"/>
+              <w10:wrap anchorx="margin" anchory="margin"/>
+            </v:shape>
+          </w:pict>
+        </w:r>
+      </w:p>
+    </w:sdtContent>
+  </w:sdt>
+</w:hdr>
+</file>
+
+<file path=word/header3.xml><?xml version="1.0" encoding="utf-8"?>
+<w:hdr xmlns:ve="http://schemas.openxmlformats.org/markup-compatibility/2006" xmlns:o="urn:schemas-microsoft-com:office:office" xmlns:r="http://schemas.openxmlformats.org/officeDocument/2006/relationships" xmlns:m="http://schemas.openxmlformats.org/officeDocument/2006/math" xmlns:v="urn:schemas-microsoft-com:vml" xmlns:wp="http://schemas.openxmlformats.org/drawingml/2006/wordprocessingDrawing" xmlns:w10="urn:schemas-microsoft-com:office:word" xmlns:w="http://schemas.openxmlformats.org/wordprocessingml/2006/main" xmlns:wne="http://schemas.microsoft.com/office/word/2006/wordml">
+  <w:p>
+    <w:pPr>
+      <w:pStyle w:val="Header"/>
+    </w:pPr>
+  </w:p>
+</w:hdr>
 </file>
 
 <file path=word/numbering.xml><?xml version="1.0" encoding="utf-8"?>
@@ -3766,6 +3941,54 @@
       <w:sz w:val="16"/>
       <w:szCs w:val="16"/>
     </w:rPr>
+  </w:style>
+  <w:style w:type="paragraph" w:styleId="Header">
+    <w:name w:val="header"/>
+    <w:basedOn w:val="Normal"/>
+    <w:link w:val="HeaderChar"/>
+    <w:uiPriority w:val="99"/>
+    <w:semiHidden/>
+    <w:unhideWhenUsed/>
+    <w:rsid w:val="00CF471E"/>
+    <w:pPr>
+      <w:tabs>
+        <w:tab w:val="center" w:pos="4513"/>
+        <w:tab w:val="right" w:pos="9026"/>
+      </w:tabs>
+      <w:spacing w:after="0" w:line="240" w:lineRule="auto"/>
+    </w:pPr>
+  </w:style>
+  <w:style w:type="character" w:customStyle="1" w:styleId="HeaderChar">
+    <w:name w:val="Header Char"/>
+    <w:basedOn w:val="DefaultParagraphFont"/>
+    <w:link w:val="Header"/>
+    <w:uiPriority w:val="99"/>
+    <w:semiHidden/>
+    <w:rsid w:val="00CF471E"/>
+  </w:style>
+  <w:style w:type="paragraph" w:styleId="Footer">
+    <w:name w:val="footer"/>
+    <w:basedOn w:val="Normal"/>
+    <w:link w:val="FooterChar"/>
+    <w:uiPriority w:val="99"/>
+    <w:semiHidden/>
+    <w:unhideWhenUsed/>
+    <w:rsid w:val="00CF471E"/>
+    <w:pPr>
+      <w:tabs>
+        <w:tab w:val="center" w:pos="4513"/>
+        <w:tab w:val="right" w:pos="9026"/>
+      </w:tabs>
+      <w:spacing w:after="0" w:line="240" w:lineRule="auto"/>
+    </w:pPr>
+  </w:style>
+  <w:style w:type="character" w:customStyle="1" w:styleId="FooterChar">
+    <w:name w:val="Footer Char"/>
+    <w:basedOn w:val="DefaultParagraphFont"/>
+    <w:link w:val="Footer"/>
+    <w:uiPriority w:val="99"/>
+    <w:semiHidden/>
+    <w:rsid w:val="00CF471E"/>
   </w:style>
 </w:styles>
 </file>
@@ -4058,7 +4281,7 @@
 </file>
 
 <file path=customXml/itemProps1.xml><?xml version="1.0" encoding="utf-8"?>
-<ds:datastoreItem xmlns:ds="http://schemas.openxmlformats.org/officeDocument/2006/customXml" ds:itemID="{4BBA2241-6294-4DCA-98A7-E8CB54890AD7}">
+<ds:datastoreItem xmlns:ds="http://schemas.openxmlformats.org/officeDocument/2006/customXml" ds:itemID="{AFFD8859-03C4-406C-B48C-60E786C985AB}">
   <ds:schemaRefs>
     <ds:schemaRef ds:uri="http://schemas.openxmlformats.org/officeDocument/2006/bibliography"/>
   </ds:schemaRefs>

</xml_diff>

<commit_message>
Removed DRAFT watermarking from contributor license agreement
</commit_message>
<xml_diff>
--- a/etc/Legal/Kurejito Contributor License Agreement.docx
+++ b/etc/Legal/Kurejito Contributor License Agreement.docx
@@ -1,6 +1,6 @@
 
 <file path=word/document.xml><?xml version="1.0" encoding="utf-8"?>
-<w:document xmlns:ve="http://schemas.openxmlformats.org/markup-compatibility/2006" xmlns:o="urn:schemas-microsoft-com:office:office" xmlns:r="http://schemas.openxmlformats.org/officeDocument/2006/relationships" xmlns:m="http://schemas.openxmlformats.org/officeDocument/2006/math" xmlns:v="urn:schemas-microsoft-com:vml" xmlns:wp="http://schemas.openxmlformats.org/drawingml/2006/wordprocessingDrawing" xmlns:w10="urn:schemas-microsoft-com:office:word" xmlns:w="http://schemas.openxmlformats.org/wordprocessingml/2006/main" xmlns:wne="http://schemas.microsoft.com/office/word/2006/wordml">
+<w:document xmlns:wpc="http://schemas.microsoft.com/office/word/2010/wordprocessingCanvas" xmlns:mc="http://schemas.openxmlformats.org/markup-compatibility/2006" xmlns:o="urn:schemas-microsoft-com:office:office" xmlns:r="http://schemas.openxmlformats.org/officeDocument/2006/relationships" xmlns:m="http://schemas.openxmlformats.org/officeDocument/2006/math" xmlns:v="urn:schemas-microsoft-com:vml" xmlns:wp14="http://schemas.microsoft.com/office/word/2010/wordprocessingDrawing" xmlns:wp="http://schemas.openxmlformats.org/drawingml/2006/wordprocessingDrawing" xmlns:w10="urn:schemas-microsoft-com:office:word" xmlns:w="http://schemas.openxmlformats.org/wordprocessingml/2006/main" xmlns:w14="http://schemas.microsoft.com/office/word/2010/wordml" xmlns:wpg="http://schemas.microsoft.com/office/word/2010/wordprocessingGroup" xmlns:wpi="http://schemas.microsoft.com/office/word/2010/wordprocessingInk" xmlns:wne="http://schemas.microsoft.com/office/word/2006/wordml" xmlns:wps="http://schemas.microsoft.com/office/word/2010/wordprocessingShape" mc:Ignorable="w14 wp14">
   <w:body>
     <w:tbl>
       <w:tblPr>
@@ -15,7 +15,7 @@
           <w:insideV w:val="none" w:sz="0" w:space="0" w:color="auto"/>
         </w:tblBorders>
         <w:shd w:val="clear" w:color="auto" w:fill="D9D9D9" w:themeFill="background1" w:themeFillShade="D9"/>
-        <w:tblLook w:val="04A0"/>
+        <w:tblLook w:val="04A0" w:firstRow="1" w:lastRow="0" w:firstColumn="1" w:lastColumn="0" w:noHBand="0" w:noVBand="1"/>
       </w:tblPr>
       <w:tblGrid>
         <w:gridCol w:w="9242"/>
@@ -135,14 +135,6 @@
           <w:szCs w:val="28"/>
         </w:rPr>
       </w:pPr>
-      <w:r>
-        <w:rPr>
-          <w:b/>
-          <w:sz w:val="28"/>
-          <w:szCs w:val="28"/>
-        </w:rPr>
-        <w:t xml:space="preserve">DRAFT </w:t>
-      </w:r>
       <w:proofErr w:type="spellStart"/>
       <w:r>
         <w:rPr>
@@ -166,7 +158,7 @@
       <w:tblPr>
         <w:tblStyle w:val="TableGrid"/>
         <w:tblW w:w="0" w:type="auto"/>
-        <w:tblLook w:val="04A0"/>
+        <w:tblLook w:val="04A0" w:firstRow="1" w:lastRow="0" w:firstColumn="1" w:lastColumn="0" w:noHBand="0" w:noVBand="1"/>
       </w:tblPr>
       <w:tblGrid>
         <w:gridCol w:w="2093"/>
@@ -417,7 +409,19 @@
         <w:t xml:space="preserve">software </w:t>
       </w:r>
       <w:r>
-        <w:t xml:space="preserve">project distributed under the MIT </w:t>
+        <w:t xml:space="preserve">project </w:t>
+      </w:r>
+      <w:r>
+        <w:t xml:space="preserve">available at </w:t>
+      </w:r>
+      <w:r>
+        <w:t>https://github.com/Kurejito/Kurejito/</w:t>
+      </w:r>
+      <w:r>
+        <w:t xml:space="preserve"> and </w:t>
+      </w:r>
+      <w:r>
+        <w:t xml:space="preserve">distributed under the MIT </w:t>
       </w:r>
       <w:r>
         <w:t>L</w:t>
@@ -429,7 +433,13 @@
         <w:t xml:space="preserve"> </w:t>
       </w:r>
       <w:r>
-        <w:t>In order to clarify the intellectual property license granted with Contributions from any person or entity, the Maintainers must have a Contributor License Agreement (CLA) on file that has been signed by each Contributor, indicating agreement to the license terms below. This license is for Your protection as a Contributor as well as the protection of the Project and its users; it does not change your rights to use your own Contributions for any other purpose.</w:t>
+        <w:t>In order to clarify the intellectual property license granted with Contributions from any person or entity, the Maintainers must have a Contributor License Agreement (CLA) on file that has been signed by each Contributor, indicating agreement to the license te</w:t>
+      </w:r>
+      <w:r>
+        <w:t>rms below. This license is for y</w:t>
+      </w:r>
+      <w:r>
+        <w:t>our protection as a Contributor as well as the protection of the Project and its users; it does not change your rights to use your own Contributions for any other purpose.</w:t>
       </w:r>
     </w:p>
     <w:p>
@@ -467,15 +477,7 @@
         <w:jc w:val="both"/>
       </w:pPr>
       <w:r>
-        <w:t>The Project and any individual or legal entity that voluntarily submits to the Project a Contribution are collectively addressed herein as "Contributors". For legal entities, the entity making a Contribution and all other entities that control, are controlled by, or are under common control with that entity are considered to be a single Contributor. For the purposes of this definition, "control" means (</w:t>
-      </w:r>
-      <w:proofErr w:type="spellStart"/>
-      <w:r>
-        <w:t>i</w:t>
-      </w:r>
-      <w:proofErr w:type="spellEnd"/>
-      <w:r>
-        <w:t>) the power, direct or indirect, to cause the direction or management of such entity, whether by contract or otherwise, or (ii) ownership of fifty percent (50%) or more of the outstanding shares, or (iii) beneficial ownership of such entity.</w:t>
+        <w:t>The Project and any individual or legal entity that voluntarily submits to the Project a Contribution are collectively addressed herein as "Contributors". For legal entities, the entity making a Contribution and all other entities that control, are controlled by, or are under common control with that entity are considered to be a single Contributor. For the purposes of this definition, "control" means (i) the power, direct or indirect, to cause the direction or management of such entity, whether by contract or otherwise, or (ii) ownership of fifty percent (50%) or more of the outstanding shares, or (iii) beneficial ownership of such entity.</w:t>
       </w:r>
     </w:p>
     <w:p>
@@ -499,11 +501,19 @@
         <w:jc w:val="both"/>
       </w:pPr>
       <w:r>
-        <w:t xml:space="preserve">A Contribution is "submitted" when any form of electronic, verbal, or written communication is sent to the Project, including but not limited to communication on electronic mailing lists, source code control systems, and issue tracking systems that are </w:t>
+        <w:t xml:space="preserve">A Contribution is "submitted" when any form of electronic, verbal, or written communication is sent to the Project, including but not limited to communication on </w:t>
       </w:r>
       <w:r>
         <w:lastRenderedPageBreak/>
-        <w:t>managed by, or on behalf of, the Project for the purpose of discussing or improving software or documentation of the Project, but excluding communication that is conspicuously marked or otherwise designated in writing by you as "Not a Contribution."D. Any Contribution submitted by you to the Project shall be under the terms and conditions of this License, without any additional terms or conditions, unless you explicitly state otherwise in the submission.</w:t>
+        <w:t xml:space="preserve">electronic mailing lists, source code control systems, and issue tracking systems that are </w:t>
+      </w:r>
+      <w:proofErr w:type="gramStart"/>
+      <w:r>
+        <w:t>managed</w:t>
+      </w:r>
+      <w:proofErr w:type="gramEnd"/>
+      <w:r>
+        <w:t xml:space="preserve"> by, or on behalf of, the Project for the purpose of discussing or improving software or documentation of the Project, but excluding communication that is conspicuously marked or otherwise designated in writing by you as "Not a Contribution."D. Any Contribution submitted by you to the Project shall be under the terms and conditions of this License, without any additional terms or conditions, unless you explicitly state otherwise in the submission.</w:t>
       </w:r>
     </w:p>
     <w:p>
@@ -712,6 +722,14 @@
         </w:rPr>
         <w:t>Date:</w:t>
       </w:r>
+    </w:p>
+    <w:p>
+      <w:pPr>
+        <w:jc w:val="both"/>
+        <w:rPr>
+          <w:b/>
+        </w:rPr>
+      </w:pPr>
     </w:p>
     <w:p>
       <w:pPr>
@@ -726,7 +744,7 @@
         <w:tblStyle w:val="TableGrid"/>
         <w:tblW w:w="0" w:type="auto"/>
         <w:tblInd w:w="284" w:type="dxa"/>
-        <w:tblLook w:val="04A0"/>
+        <w:tblLook w:val="04A0" w:firstRow="1" w:lastRow="0" w:firstColumn="1" w:lastColumn="0" w:noHBand="0" w:noVBand="1"/>
       </w:tblPr>
       <w:tblGrid>
         <w:gridCol w:w="9072"/>
@@ -798,13 +816,26 @@
             </w:r>
             <w:proofErr w:type="spellEnd"/>
             <w:r>
-              <w:t xml:space="preserve"> is copyright (c) 2010 Ben Taylor, Dylan Beattie and Mike Hadlow</w:t>
+              <w:t xml:space="preserve"> is copyright </w:t>
             </w:r>
+            <w:r>
+              <w:t>©</w:t>
+            </w:r>
+            <w:r>
+              <w:t xml:space="preserve"> 2010 Ben Taylor, Dylan Beattie and Mike </w:t>
+            </w:r>
+            <w:proofErr w:type="spellStart"/>
+            <w:r>
+              <w:t>Hadlow</w:t>
+            </w:r>
+            <w:proofErr w:type="spellEnd"/>
           </w:p>
           <w:p>
             <w:pPr>
               <w:jc w:val="both"/>
             </w:pPr>
+            <w:bookmarkStart w:id="0" w:name="_GoBack"/>
+            <w:bookmarkEnd w:id="0"/>
           </w:p>
           <w:p>
             <w:pPr>
@@ -854,14 +885,9 @@
       </w:pPr>
     </w:p>
     <w:sectPr>
-      <w:headerReference w:type="even" r:id="rId8"/>
-      <w:headerReference w:type="default" r:id="rId9"/>
-      <w:footerReference w:type="even" r:id="rId10"/>
-      <w:footerReference w:type="default" r:id="rId11"/>
-      <w:headerReference w:type="first" r:id="rId12"/>
-      <w:footerReference w:type="first" r:id="rId13"/>
+      <w:footerReference w:type="default" r:id="rId9"/>
       <w:pgSz w:w="11906" w:h="16838"/>
-      <w:pgMar w:top="851" w:right="1440" w:bottom="1440" w:left="1440" w:header="708" w:footer="708" w:gutter="0"/>
+      <w:pgMar w:top="851" w:right="1440" w:bottom="1701" w:left="1440" w:header="708" w:footer="943" w:gutter="0"/>
       <w:cols w:space="708"/>
       <w:docGrid w:linePitch="360"/>
     </w:sectPr>
@@ -870,7 +896,7 @@
 </file>
 
 <file path=word/endnotes.xml><?xml version="1.0" encoding="utf-8"?>
-<w:endnotes xmlns:ve="http://schemas.openxmlformats.org/markup-compatibility/2006" xmlns:o="urn:schemas-microsoft-com:office:office" xmlns:r="http://schemas.openxmlformats.org/officeDocument/2006/relationships" xmlns:m="http://schemas.openxmlformats.org/officeDocument/2006/math" xmlns:v="urn:schemas-microsoft-com:vml" xmlns:wp="http://schemas.openxmlformats.org/drawingml/2006/wordprocessingDrawing" xmlns:w10="urn:schemas-microsoft-com:office:word" xmlns:w="http://schemas.openxmlformats.org/wordprocessingml/2006/main" xmlns:wne="http://schemas.microsoft.com/office/word/2006/wordml">
+<w:endnotes xmlns:wpc="http://schemas.microsoft.com/office/word/2010/wordprocessingCanvas" xmlns:mc="http://schemas.openxmlformats.org/markup-compatibility/2006" xmlns:o="urn:schemas-microsoft-com:office:office" xmlns:r="http://schemas.openxmlformats.org/officeDocument/2006/relationships" xmlns:m="http://schemas.openxmlformats.org/officeDocument/2006/math" xmlns:v="urn:schemas-microsoft-com:vml" xmlns:wp14="http://schemas.microsoft.com/office/word/2010/wordprocessingDrawing" xmlns:wp="http://schemas.openxmlformats.org/drawingml/2006/wordprocessingDrawing" xmlns:w10="urn:schemas-microsoft-com:office:word" xmlns:w="http://schemas.openxmlformats.org/wordprocessingml/2006/main" xmlns:w14="http://schemas.microsoft.com/office/word/2010/wordml" xmlns:wpg="http://schemas.microsoft.com/office/word/2010/wordprocessingGroup" xmlns:wpi="http://schemas.microsoft.com/office/word/2010/wordprocessingInk" xmlns:wne="http://schemas.microsoft.com/office/word/2006/wordml" xmlns:wps="http://schemas.microsoft.com/office/word/2010/wordprocessingShape" mc:Ignorable="w14 wp14">
   <w:endnote w:type="separator" w:id="-1">
     <w:p>
       <w:pPr>
@@ -895,37 +921,80 @@
 </file>
 
 <file path=word/footer1.xml><?xml version="1.0" encoding="utf-8"?>
-<w:ftr xmlns:ve="http://schemas.openxmlformats.org/markup-compatibility/2006" xmlns:o="urn:schemas-microsoft-com:office:office" xmlns:r="http://schemas.openxmlformats.org/officeDocument/2006/relationships" xmlns:m="http://schemas.openxmlformats.org/officeDocument/2006/math" xmlns:v="urn:schemas-microsoft-com:vml" xmlns:wp="http://schemas.openxmlformats.org/drawingml/2006/wordprocessingDrawing" xmlns:w10="urn:schemas-microsoft-com:office:word" xmlns:w="http://schemas.openxmlformats.org/wordprocessingml/2006/main" xmlns:wne="http://schemas.microsoft.com/office/word/2006/wordml">
+<w:ftr xmlns:wpc="http://schemas.microsoft.com/office/word/2010/wordprocessingCanvas" xmlns:mc="http://schemas.openxmlformats.org/markup-compatibility/2006" xmlns:o="urn:schemas-microsoft-com:office:office" xmlns:r="http://schemas.openxmlformats.org/officeDocument/2006/relationships" xmlns:m="http://schemas.openxmlformats.org/officeDocument/2006/math" xmlns:v="urn:schemas-microsoft-com:vml" xmlns:wp14="http://schemas.microsoft.com/office/word/2010/wordprocessingDrawing" xmlns:wp="http://schemas.openxmlformats.org/drawingml/2006/wordprocessingDrawing" xmlns:w10="urn:schemas-microsoft-com:office:word" xmlns:w="http://schemas.openxmlformats.org/wordprocessingml/2006/main" xmlns:w14="http://schemas.microsoft.com/office/word/2010/wordml" xmlns:wpg="http://schemas.microsoft.com/office/word/2010/wordprocessingGroup" xmlns:wpi="http://schemas.microsoft.com/office/word/2010/wordprocessingInk" xmlns:wne="http://schemas.microsoft.com/office/word/2006/wordml" xmlns:wps="http://schemas.microsoft.com/office/word/2010/wordprocessingShape" mc:Ignorable="w14 wp14">
   <w:p>
     <w:pPr>
       <w:pStyle w:val="Footer"/>
+      <w:rPr>
+        <w:sz w:val="16"/>
+        <w:szCs w:val="16"/>
+      </w:rPr>
     </w:pPr>
   </w:p>
-</w:ftr>
-</file>
-
-<file path=word/footer2.xml><?xml version="1.0" encoding="utf-8"?>
-<w:ftr xmlns:ve="http://schemas.openxmlformats.org/markup-compatibility/2006" xmlns:o="urn:schemas-microsoft-com:office:office" xmlns:r="http://schemas.openxmlformats.org/officeDocument/2006/relationships" xmlns:m="http://schemas.openxmlformats.org/officeDocument/2006/math" xmlns:v="urn:schemas-microsoft-com:vml" xmlns:wp="http://schemas.openxmlformats.org/drawingml/2006/wordprocessingDrawing" xmlns:w10="urn:schemas-microsoft-com:office:word" xmlns:w="http://schemas.openxmlformats.org/wordprocessingml/2006/main" xmlns:wne="http://schemas.microsoft.com/office/word/2006/wordml">
   <w:p>
     <w:pPr>
       <w:pStyle w:val="Footer"/>
+      <w:jc w:val="center"/>
+      <w:rPr>
+        <w:sz w:val="16"/>
+        <w:szCs w:val="16"/>
+      </w:rPr>
     </w:pPr>
-  </w:p>
-</w:ftr>
-</file>
-
-<file path=word/footer3.xml><?xml version="1.0" encoding="utf-8"?>
-<w:ftr xmlns:ve="http://schemas.openxmlformats.org/markup-compatibility/2006" xmlns:o="urn:schemas-microsoft-com:office:office" xmlns:r="http://schemas.openxmlformats.org/officeDocument/2006/relationships" xmlns:m="http://schemas.openxmlformats.org/officeDocument/2006/math" xmlns:v="urn:schemas-microsoft-com:vml" xmlns:wp="http://schemas.openxmlformats.org/drawingml/2006/wordprocessingDrawing" xmlns:w10="urn:schemas-microsoft-com:office:word" xmlns:w="http://schemas.openxmlformats.org/wordprocessingml/2006/main" xmlns:wne="http://schemas.microsoft.com/office/word/2006/wordml">
-  <w:p>
-    <w:pPr>
-      <w:pStyle w:val="Footer"/>
-    </w:pPr>
+    <w:proofErr w:type="spellStart"/>
+    <w:r>
+      <w:rPr>
+        <w:sz w:val="16"/>
+        <w:szCs w:val="16"/>
+      </w:rPr>
+      <w:t>Kurejito</w:t>
+    </w:r>
+    <w:proofErr w:type="spellEnd"/>
+    <w:r>
+      <w:rPr>
+        <w:sz w:val="16"/>
+        <w:szCs w:val="16"/>
+      </w:rPr>
+      <w:t xml:space="preserve"> </w:t>
+    </w:r>
+    <w:proofErr w:type="spellStart"/>
+    <w:r>
+      <w:rPr>
+        <w:sz w:val="16"/>
+        <w:szCs w:val="16"/>
+      </w:rPr>
+      <w:t>Contributer</w:t>
+    </w:r>
+    <w:proofErr w:type="spellEnd"/>
+    <w:r>
+      <w:rPr>
+        <w:sz w:val="16"/>
+        <w:szCs w:val="16"/>
+      </w:rPr>
+      <w:t xml:space="preserve"> License Agreement v1.0, November 2010</w:t>
+    </w:r>
+    <w:r>
+      <w:rPr>
+        <w:sz w:val="16"/>
+        <w:szCs w:val="16"/>
+      </w:rPr>
+      <w:br/>
+    </w:r>
+    <w:hyperlink r:id="rId1" w:history="1">
+      <w:r>
+        <w:rPr>
+          <w:rStyle w:val="Hyperlink"/>
+          <w:sz w:val="16"/>
+          <w:szCs w:val="16"/>
+        </w:rPr>
+        <w:t>https://github.com/Kurejito/Kurejito/tree/master/etc/Legal/</w:t>
+      </w:r>
+    </w:hyperlink>
   </w:p>
 </w:ftr>
 </file>
 
 <file path=word/footnotes.xml><?xml version="1.0" encoding="utf-8"?>
-<w:footnotes xmlns:ve="http://schemas.openxmlformats.org/markup-compatibility/2006" xmlns:o="urn:schemas-microsoft-com:office:office" xmlns:r="http://schemas.openxmlformats.org/officeDocument/2006/relationships" xmlns:m="http://schemas.openxmlformats.org/officeDocument/2006/math" xmlns:v="urn:schemas-microsoft-com:vml" xmlns:wp="http://schemas.openxmlformats.org/drawingml/2006/wordprocessingDrawing" xmlns:w10="urn:schemas-microsoft-com:office:word" xmlns:w="http://schemas.openxmlformats.org/wordprocessingml/2006/main" xmlns:wne="http://schemas.microsoft.com/office/word/2006/wordml">
+<w:footnotes xmlns:wpc="http://schemas.microsoft.com/office/word/2010/wordprocessingCanvas" xmlns:mc="http://schemas.openxmlformats.org/markup-compatibility/2006" xmlns:o="urn:schemas-microsoft-com:office:office" xmlns:r="http://schemas.openxmlformats.org/officeDocument/2006/relationships" xmlns:m="http://schemas.openxmlformats.org/officeDocument/2006/math" xmlns:v="urn:schemas-microsoft-com:vml" xmlns:wp14="http://schemas.microsoft.com/office/word/2010/wordprocessingDrawing" xmlns:wp="http://schemas.openxmlformats.org/drawingml/2006/wordprocessingDrawing" xmlns:w10="urn:schemas-microsoft-com:office:word" xmlns:w="http://schemas.openxmlformats.org/wordprocessingml/2006/main" xmlns:w14="http://schemas.microsoft.com/office/word/2010/wordml" xmlns:wpg="http://schemas.microsoft.com/office/word/2010/wordprocessingGroup" xmlns:wpi="http://schemas.microsoft.com/office/word/2010/wordprocessingInk" xmlns:wne="http://schemas.microsoft.com/office/word/2006/wordml" xmlns:wps="http://schemas.microsoft.com/office/word/2010/wordprocessingShape" mc:Ignorable="w14 wp14">
   <w:footnote w:type="separator" w:id="-1">
     <w:p>
       <w:pPr>
@@ -949,86 +1018,8 @@
 </w:footnotes>
 </file>
 
-<file path=word/header1.xml><?xml version="1.0" encoding="utf-8"?>
-<w:hdr xmlns:ve="http://schemas.openxmlformats.org/markup-compatibility/2006" xmlns:o="urn:schemas-microsoft-com:office:office" xmlns:r="http://schemas.openxmlformats.org/officeDocument/2006/relationships" xmlns:m="http://schemas.openxmlformats.org/officeDocument/2006/math" xmlns:v="urn:schemas-microsoft-com:vml" xmlns:wp="http://schemas.openxmlformats.org/drawingml/2006/wordprocessingDrawing" xmlns:w10="urn:schemas-microsoft-com:office:word" xmlns:w="http://schemas.openxmlformats.org/wordprocessingml/2006/main" xmlns:wne="http://schemas.microsoft.com/office/word/2006/wordml">
-  <w:p>
-    <w:pPr>
-      <w:pStyle w:val="Header"/>
-    </w:pPr>
-  </w:p>
-</w:hdr>
-</file>
-
-<file path=word/header2.xml><?xml version="1.0" encoding="utf-8"?>
-<w:hdr xmlns:ve="http://schemas.openxmlformats.org/markup-compatibility/2006" xmlns:o="urn:schemas-microsoft-com:office:office" xmlns:r="http://schemas.openxmlformats.org/officeDocument/2006/relationships" xmlns:m="http://schemas.openxmlformats.org/officeDocument/2006/math" xmlns:v="urn:schemas-microsoft-com:vml" xmlns:wp="http://schemas.openxmlformats.org/drawingml/2006/wordprocessingDrawing" xmlns:w10="urn:schemas-microsoft-com:office:word" xmlns:w="http://schemas.openxmlformats.org/wordprocessingml/2006/main" xmlns:wne="http://schemas.microsoft.com/office/word/2006/wordml">
-  <w:sdt>
-    <w:sdtPr>
-      <w:id w:val="74615357"/>
-      <w:docPartObj>
-        <w:docPartGallery w:val="Watermarks"/>
-        <w:docPartUnique/>
-      </w:docPartObj>
-    </w:sdtPr>
-    <w:sdtContent>
-      <w:p>
-        <w:pPr>
-          <w:pStyle w:val="Header"/>
-        </w:pPr>
-        <w:r>
-          <w:rPr>
-            <w:noProof/>
-            <w:lang w:val="en-US" w:eastAsia="zh-TW"/>
-          </w:rPr>
-          <w:pict>
-            <v:shapetype id="_x0000_t136" coordsize="21600,21600" o:spt="136" adj="10800" path="m@7,l@8,m@5,21600l@6,21600e">
-              <v:formulas>
-                <v:f eqn="sum #0 0 10800"/>
-                <v:f eqn="prod #0 2 1"/>
-                <v:f eqn="sum 21600 0 @1"/>
-                <v:f eqn="sum 0 0 @2"/>
-                <v:f eqn="sum 21600 0 @3"/>
-                <v:f eqn="if @0 @3 0"/>
-                <v:f eqn="if @0 21600 @1"/>
-                <v:f eqn="if @0 0 @2"/>
-                <v:f eqn="if @0 @4 21600"/>
-                <v:f eqn="mid @5 @6"/>
-                <v:f eqn="mid @8 @5"/>
-                <v:f eqn="mid @7 @8"/>
-                <v:f eqn="mid @6 @7"/>
-                <v:f eqn="sum @6 0 @5"/>
-              </v:formulas>
-              <v:path textpathok="t" o:connecttype="custom" o:connectlocs="@9,0;@10,10800;@11,21600;@12,10800" o:connectangles="270,180,90,0"/>
-              <v:textpath on="t" fitshape="t"/>
-              <v:handles>
-                <v:h position="#0,bottomRight" xrange="6629,14971"/>
-              </v:handles>
-              <o:lock v:ext="edit" text="t" shapetype="t"/>
-            </v:shapetype>
-            <v:shape id="PowerPlusWaterMarkObject357831064" o:spid="_x0000_s4097" type="#_x0000_t136" style="position:absolute;margin-left:0;margin-top:0;width:412.4pt;height:247.45pt;rotation:315;z-index:-251656192;mso-position-horizontal:center;mso-position-horizontal-relative:margin;mso-position-vertical:center;mso-position-vertical-relative:margin" o:allowincell="f" fillcolor="silver" stroked="f">
-              <v:fill opacity=".5"/>
-              <v:textpath style="font-family:&quot;Calibri&quot;;font-size:1pt" string="DRAFT"/>
-              <w10:wrap anchorx="margin" anchory="margin"/>
-            </v:shape>
-          </w:pict>
-        </w:r>
-      </w:p>
-    </w:sdtContent>
-  </w:sdt>
-</w:hdr>
-</file>
-
-<file path=word/header3.xml><?xml version="1.0" encoding="utf-8"?>
-<w:hdr xmlns:ve="http://schemas.openxmlformats.org/markup-compatibility/2006" xmlns:o="urn:schemas-microsoft-com:office:office" xmlns:r="http://schemas.openxmlformats.org/officeDocument/2006/relationships" xmlns:m="http://schemas.openxmlformats.org/officeDocument/2006/math" xmlns:v="urn:schemas-microsoft-com:vml" xmlns:wp="http://schemas.openxmlformats.org/drawingml/2006/wordprocessingDrawing" xmlns:w10="urn:schemas-microsoft-com:office:word" xmlns:w="http://schemas.openxmlformats.org/wordprocessingml/2006/main" xmlns:wne="http://schemas.microsoft.com/office/word/2006/wordml">
-  <w:p>
-    <w:pPr>
-      <w:pStyle w:val="Header"/>
-    </w:pPr>
-  </w:p>
-</w:hdr>
-</file>
-
 <file path=word/numbering.xml><?xml version="1.0" encoding="utf-8"?>
-<w:numbering xmlns:ve="http://schemas.openxmlformats.org/markup-compatibility/2006" xmlns:o="urn:schemas-microsoft-com:office:office" xmlns:r="http://schemas.openxmlformats.org/officeDocument/2006/relationships" xmlns:m="http://schemas.openxmlformats.org/officeDocument/2006/math" xmlns:v="urn:schemas-microsoft-com:vml" xmlns:wp="http://schemas.openxmlformats.org/drawingml/2006/wordprocessingDrawing" xmlns:w10="urn:schemas-microsoft-com:office:word" xmlns:w="http://schemas.openxmlformats.org/wordprocessingml/2006/main" xmlns:wne="http://schemas.microsoft.com/office/word/2006/wordml">
+<w:numbering xmlns:wpc="http://schemas.microsoft.com/office/word/2010/wordprocessingCanvas" xmlns:mc="http://schemas.openxmlformats.org/markup-compatibility/2006" xmlns:o="urn:schemas-microsoft-com:office:office" xmlns:r="http://schemas.openxmlformats.org/officeDocument/2006/relationships" xmlns:m="http://schemas.openxmlformats.org/officeDocument/2006/math" xmlns:v="urn:schemas-microsoft-com:vml" xmlns:wp14="http://schemas.microsoft.com/office/word/2010/wordprocessingDrawing" xmlns:wp="http://schemas.openxmlformats.org/drawingml/2006/wordprocessingDrawing" xmlns:w10="urn:schemas-microsoft-com:office:word" xmlns:w="http://schemas.openxmlformats.org/wordprocessingml/2006/main" xmlns:w14="http://schemas.microsoft.com/office/word/2010/wordml" xmlns:wpg="http://schemas.microsoft.com/office/word/2010/wordprocessingGroup" xmlns:wpi="http://schemas.microsoft.com/office/word/2010/wordprocessingInk" xmlns:wne="http://schemas.microsoft.com/office/word/2006/wordml" xmlns:wps="http://schemas.microsoft.com/office/word/2010/wordprocessingShape" mc:Ignorable="w14 wp14">
   <w:abstractNum w:abstractNumId="0">
     <w:nsid w:val="09DF53C9"/>
     <w:multiLevelType w:val="multilevel"/>
@@ -3669,7 +3660,7 @@
 </file>
 
 <file path=word/styles.xml><?xml version="1.0" encoding="utf-8"?>
-<w:styles xmlns:r="http://schemas.openxmlformats.org/officeDocument/2006/relationships" xmlns:w="http://schemas.openxmlformats.org/wordprocessingml/2006/main">
+<w:styles xmlns:mc="http://schemas.openxmlformats.org/markup-compatibility/2006" xmlns:r="http://schemas.openxmlformats.org/officeDocument/2006/relationships" xmlns:w="http://schemas.openxmlformats.org/wordprocessingml/2006/main" xmlns:w14="http://schemas.microsoft.com/office/word/2010/wordml" mc:Ignorable="w14">
   <w:docDefaults>
     <w:rPrDefault>
       <w:rPr>
@@ -3840,7 +3831,6 @@
     <w:uiPriority w:val="99"/>
     <w:semiHidden/>
     <w:unhideWhenUsed/>
-    <w:qFormat/>
     <w:tblPr>
       <w:tblInd w:w="0" w:type="dxa"/>
       <w:tblCellMar>
@@ -3947,7 +3937,6 @@
     <w:basedOn w:val="Normal"/>
     <w:link w:val="HeaderChar"/>
     <w:uiPriority w:val="99"/>
-    <w:semiHidden/>
     <w:unhideWhenUsed/>
     <w:rsid w:val="00CF471E"/>
     <w:pPr>
@@ -3963,7 +3952,6 @@
     <w:basedOn w:val="DefaultParagraphFont"/>
     <w:link w:val="Header"/>
     <w:uiPriority w:val="99"/>
-    <w:semiHidden/>
     <w:rsid w:val="00CF471E"/>
   </w:style>
   <w:style w:type="paragraph" w:styleId="Footer">
@@ -3971,7 +3959,6 @@
     <w:basedOn w:val="Normal"/>
     <w:link w:val="FooterChar"/>
     <w:uiPriority w:val="99"/>
-    <w:semiHidden/>
     <w:unhideWhenUsed/>
     <w:rsid w:val="00CF471E"/>
     <w:pPr>
@@ -3987,8 +3974,197 @@
     <w:basedOn w:val="DefaultParagraphFont"/>
     <w:link w:val="Footer"/>
     <w:uiPriority w:val="99"/>
+    <w:rsid w:val="00CF471E"/>
+  </w:style>
+</w:styles>
+</file>
+
+<file path=word/stylesWithEffects.xml><?xml version="1.0" encoding="utf-8"?>
+<w:styles xmlns:wpc="http://schemas.microsoft.com/office/word/2010/wordprocessingCanvas" xmlns:mc="http://schemas.openxmlformats.org/markup-compatibility/2006" xmlns:o="urn:schemas-microsoft-com:office:office" xmlns:r="http://schemas.openxmlformats.org/officeDocument/2006/relationships" xmlns:m="http://schemas.openxmlformats.org/officeDocument/2006/math" xmlns:v="urn:schemas-microsoft-com:vml" xmlns:wp14="http://schemas.microsoft.com/office/word/2010/wordprocessingDrawing" xmlns:wp="http://schemas.openxmlformats.org/drawingml/2006/wordprocessingDrawing" xmlns:w10="urn:schemas-microsoft-com:office:word" xmlns:w="http://schemas.openxmlformats.org/wordprocessingml/2006/main" xmlns:w14="http://schemas.microsoft.com/office/word/2010/wordml" xmlns:wpg="http://schemas.microsoft.com/office/word/2010/wordprocessingGroup" xmlns:wpi="http://schemas.microsoft.com/office/word/2010/wordprocessingInk" xmlns:wne="http://schemas.microsoft.com/office/word/2006/wordml" xmlns:wps="http://schemas.microsoft.com/office/word/2010/wordprocessingShape" mc:Ignorable="w14 wp14">
+  <w:docDefaults>
+    <w:rPrDefault>
+      <w:rPr>
+        <w:rFonts w:asciiTheme="minorHAnsi" w:eastAsiaTheme="minorEastAsia" w:hAnsiTheme="minorHAnsi" w:cstheme="minorBidi"/>
+        <w:sz w:val="22"/>
+        <w:szCs w:val="22"/>
+        <w:lang w:val="en-GB" w:eastAsia="en-GB" w:bidi="ar-SA"/>
+      </w:rPr>
+    </w:rPrDefault>
+    <w:pPrDefault>
+      <w:pPr>
+        <w:spacing w:after="200" w:line="276" w:lineRule="auto"/>
+      </w:pPr>
+    </w:pPrDefault>
+  </w:docDefaults>
+  <w:latentStyles w:defLockedState="0" w:defUIPriority="99" w:defSemiHidden="1" w:defUnhideWhenUsed="1" w:defQFormat="0" w:count="267">
+    <w:lsdException w:name="Normal" w:semiHidden="0" w:uiPriority="0" w:unhideWhenUsed="0" w:qFormat="1"/>
+    <w:lsdException w:name="heading 1" w:semiHidden="0" w:uiPriority="9" w:unhideWhenUsed="0" w:qFormat="1"/>
+    <w:lsdException w:name="heading 2" w:uiPriority="9" w:qFormat="1"/>
+    <w:lsdException w:name="heading 3" w:uiPriority="9" w:qFormat="1"/>
+    <w:lsdException w:name="heading 4" w:uiPriority="9" w:qFormat="1"/>
+    <w:lsdException w:name="heading 5" w:uiPriority="9" w:qFormat="1"/>
+    <w:lsdException w:name="heading 6" w:uiPriority="9" w:qFormat="1"/>
+    <w:lsdException w:name="heading 7" w:uiPriority="9" w:qFormat="1"/>
+    <w:lsdException w:name="heading 8" w:uiPriority="9" w:qFormat="1"/>
+    <w:lsdException w:name="heading 9" w:uiPriority="9" w:qFormat="1"/>
+    <w:lsdException w:name="toc 1" w:uiPriority="39"/>
+    <w:lsdException w:name="toc 2" w:uiPriority="39"/>
+    <w:lsdException w:name="toc 3" w:uiPriority="39"/>
+    <w:lsdException w:name="toc 4" w:uiPriority="39"/>
+    <w:lsdException w:name="toc 5" w:uiPriority="39"/>
+    <w:lsdException w:name="toc 6" w:uiPriority="39"/>
+    <w:lsdException w:name="toc 7" w:uiPriority="39"/>
+    <w:lsdException w:name="toc 8" w:uiPriority="39"/>
+    <w:lsdException w:name="toc 9" w:uiPriority="39"/>
+    <w:lsdException w:name="caption" w:uiPriority="35" w:qFormat="1"/>
+    <w:lsdException w:name="Title" w:semiHidden="0" w:uiPriority="10" w:unhideWhenUsed="0" w:qFormat="1"/>
+    <w:lsdException w:name="Default Paragraph Font" w:uiPriority="1"/>
+    <w:lsdException w:name="Subtitle" w:semiHidden="0" w:uiPriority="11" w:unhideWhenUsed="0" w:qFormat="1"/>
+    <w:lsdException w:name="Strong" w:semiHidden="0" w:uiPriority="22" w:unhideWhenUsed="0" w:qFormat="1"/>
+    <w:lsdException w:name="Emphasis" w:semiHidden="0" w:uiPriority="20" w:unhideWhenUsed="0" w:qFormat="1"/>
+    <w:lsdException w:name="Table Grid" w:semiHidden="0" w:uiPriority="59" w:unhideWhenUsed="0"/>
+    <w:lsdException w:name="Placeholder Text" w:unhideWhenUsed="0"/>
+    <w:lsdException w:name="No Spacing" w:semiHidden="0" w:uiPriority="1" w:unhideWhenUsed="0" w:qFormat="1"/>
+    <w:lsdException w:name="Light Shading" w:semiHidden="0" w:uiPriority="60" w:unhideWhenUsed="0"/>
+    <w:lsdException w:name="Light List" w:semiHidden="0" w:uiPriority="61" w:unhideWhenUsed="0"/>
+    <w:lsdException w:name="Light Grid" w:semiHidden="0" w:uiPriority="62" w:unhideWhenUsed="0"/>
+    <w:lsdException w:name="Medium Shading 1" w:semiHidden="0" w:uiPriority="63" w:unhideWhenUsed="0"/>
+    <w:lsdException w:name="Medium Shading 2" w:semiHidden="0" w:uiPriority="64" w:unhideWhenUsed="0"/>
+    <w:lsdException w:name="Medium List 1" w:semiHidden="0" w:uiPriority="65" w:unhideWhenUsed="0"/>
+    <w:lsdException w:name="Medium List 2" w:semiHidden="0" w:uiPriority="66" w:unhideWhenUsed="0"/>
+    <w:lsdException w:name="Medium Grid 1" w:semiHidden="0" w:uiPriority="67" w:unhideWhenUsed="0"/>
+    <w:lsdException w:name="Medium Grid 2" w:semiHidden="0" w:uiPriority="68" w:unhideWhenUsed="0"/>
+    <w:lsdException w:name="Medium Grid 3" w:semiHidden="0" w:uiPriority="69" w:unhideWhenUsed="0"/>
+    <w:lsdException w:name="Dark List" w:semiHidden="0" w:uiPriority="70" w:unhideWhenUsed="0"/>
+    <w:lsdException w:name="Colorful Shading" w:semiHidden="0" w:uiPriority="71" w:unhideWhenUsed="0"/>
+    <w:lsdException w:name="Colorful List" w:semiHidden="0" w:uiPriority="72" w:unhideWhenUsed="0"/>
+    <w:lsdException w:name="Colorful Grid" w:semiHidden="0" w:uiPriority="73" w:unhideWhenUsed="0"/>
+    <w:lsdException w:name="Light Shading Accent 1" w:semiHidden="0" w:uiPriority="60" w:unhideWhenUsed="0"/>
+    <w:lsdException w:name="Light List Accent 1" w:semiHidden="0" w:uiPriority="61" w:unhideWhenUsed="0"/>
+    <w:lsdException w:name="Light Grid Accent 1" w:semiHidden="0" w:uiPriority="62" w:unhideWhenUsed="0"/>
+    <w:lsdException w:name="Medium Shading 1 Accent 1" w:semiHidden="0" w:uiPriority="63" w:unhideWhenUsed="0"/>
+    <w:lsdException w:name="Medium Shading 2 Accent 1" w:semiHidden="0" w:uiPriority="64" w:unhideWhenUsed="0"/>
+    <w:lsdException w:name="Medium List 1 Accent 1" w:semiHidden="0" w:uiPriority="65" w:unhideWhenUsed="0"/>
+    <w:lsdException w:name="Revision" w:unhideWhenUsed="0"/>
+    <w:lsdException w:name="List Paragraph" w:semiHidden="0" w:uiPriority="34" w:unhideWhenUsed="0" w:qFormat="1"/>
+    <w:lsdException w:name="Quote" w:semiHidden="0" w:uiPriority="29" w:unhideWhenUsed="0" w:qFormat="1"/>
+    <w:lsdException w:name="Intense Quote" w:semiHidden="0" w:uiPriority="30" w:unhideWhenUsed="0" w:qFormat="1"/>
+    <w:lsdException w:name="Medium List 2 Accent 1" w:semiHidden="0" w:uiPriority="66" w:unhideWhenUsed="0"/>
+    <w:lsdException w:name="Medium Grid 1 Accent 1" w:semiHidden="0" w:uiPriority="67" w:unhideWhenUsed="0"/>
+    <w:lsdException w:name="Medium Grid 2 Accent 1" w:semiHidden="0" w:uiPriority="68" w:unhideWhenUsed="0"/>
+    <w:lsdException w:name="Medium Grid 3 Accent 1" w:semiHidden="0" w:uiPriority="69" w:unhideWhenUsed="0"/>
+    <w:lsdException w:name="Dark List Accent 1" w:semiHidden="0" w:uiPriority="70" w:unhideWhenUsed="0"/>
+    <w:lsdException w:name="Colorful Shading Accent 1" w:semiHidden="0" w:uiPriority="71" w:unhideWhenUsed="0"/>
+    <w:lsdException w:name="Colorful List Accent 1" w:semiHidden="0" w:uiPriority="72" w:unhideWhenUsed="0"/>
+    <w:lsdException w:name="Colorful Grid Accent 1" w:semiHidden="0" w:uiPriority="73" w:unhideWhenUsed="0"/>
+    <w:lsdException w:name="Light Shading Accent 2" w:semiHidden="0" w:uiPriority="60" w:unhideWhenUsed="0"/>
+    <w:lsdException w:name="Light List Accent 2" w:semiHidden="0" w:uiPriority="61" w:unhideWhenUsed="0"/>
+    <w:lsdException w:name="Light Grid Accent 2" w:semiHidden="0" w:uiPriority="62" w:unhideWhenUsed="0"/>
+    <w:lsdException w:name="Medium Shading 1 Accent 2" w:semiHidden="0" w:uiPriority="63" w:unhideWhenUsed="0"/>
+    <w:lsdException w:name="Medium Shading 2 Accent 2" w:semiHidden="0" w:uiPriority="64" w:unhideWhenUsed="0"/>
+    <w:lsdException w:name="Medium List 1 Accent 2" w:semiHidden="0" w:uiPriority="65" w:unhideWhenUsed="0"/>
+    <w:lsdException w:name="Medium List 2 Accent 2" w:semiHidden="0" w:uiPriority="66" w:unhideWhenUsed="0"/>
+    <w:lsdException w:name="Medium Grid 1 Accent 2" w:semiHidden="0" w:uiPriority="67" w:unhideWhenUsed="0"/>
+    <w:lsdException w:name="Medium Grid 2 Accent 2" w:semiHidden="0" w:uiPriority="68" w:unhideWhenUsed="0"/>
+    <w:lsdException w:name="Medium Grid 3 Accent 2" w:semiHidden="0" w:uiPriority="69" w:unhideWhenUsed="0"/>
+    <w:lsdException w:name="Dark List Accent 2" w:semiHidden="0" w:uiPriority="70" w:unhideWhenUsed="0"/>
+    <w:lsdException w:name="Colorful Shading Accent 2" w:semiHidden="0" w:uiPriority="71" w:unhideWhenUsed="0"/>
+    <w:lsdException w:name="Colorful List Accent 2" w:semiHidden="0" w:uiPriority="72" w:unhideWhenUsed="0"/>
+    <w:lsdException w:name="Colorful Grid Accent 2" w:semiHidden="0" w:uiPriority="73" w:unhideWhenUsed="0"/>
+    <w:lsdException w:name="Light Shading Accent 3" w:semiHidden="0" w:uiPriority="60" w:unhideWhenUsed="0"/>
+    <w:lsdException w:name="Light List Accent 3" w:semiHidden="0" w:uiPriority="61" w:unhideWhenUsed="0"/>
+    <w:lsdException w:name="Light Grid Accent 3" w:semiHidden="0" w:uiPriority="62" w:unhideWhenUsed="0"/>
+    <w:lsdException w:name="Medium Shading 1 Accent 3" w:semiHidden="0" w:uiPriority="63" w:unhideWhenUsed="0"/>
+    <w:lsdException w:name="Medium Shading 2 Accent 3" w:semiHidden="0" w:uiPriority="64" w:unhideWhenUsed="0"/>
+    <w:lsdException w:name="Medium List 1 Accent 3" w:semiHidden="0" w:uiPriority="65" w:unhideWhenUsed="0"/>
+    <w:lsdException w:name="Medium List 2 Accent 3" w:semiHidden="0" w:uiPriority="66" w:unhideWhenUsed="0"/>
+    <w:lsdException w:name="Medium Grid 1 Accent 3" w:semiHidden="0" w:uiPriority="67" w:unhideWhenUsed="0"/>
+    <w:lsdException w:name="Medium Grid 2 Accent 3" w:semiHidden="0" w:uiPriority="68" w:unhideWhenUsed="0"/>
+    <w:lsdException w:name="Medium Grid 3 Accent 3" w:semiHidden="0" w:uiPriority="69" w:unhideWhenUsed="0"/>
+    <w:lsdException w:name="Dark List Accent 3" w:semiHidden="0" w:uiPriority="70" w:unhideWhenUsed="0"/>
+    <w:lsdException w:name="Colorful Shading Accent 3" w:semiHidden="0" w:uiPriority="71" w:unhideWhenUsed="0"/>
+    <w:lsdException w:name="Colorful List Accent 3" w:semiHidden="0" w:uiPriority="72" w:unhideWhenUsed="0"/>
+    <w:lsdException w:name="Colorful Grid Accent 3" w:semiHidden="0" w:uiPriority="73" w:unhideWhenUsed="0"/>
+    <w:lsdException w:name="Light Shading Accent 4" w:semiHidden="0" w:uiPriority="60" w:unhideWhenUsed="0"/>
+    <w:lsdException w:name="Light List Accent 4" w:semiHidden="0" w:uiPriority="61" w:unhideWhenUsed="0"/>
+    <w:lsdException w:name="Light Grid Accent 4" w:semiHidden="0" w:uiPriority="62" w:unhideWhenUsed="0"/>
+    <w:lsdException w:name="Medium Shading 1 Accent 4" w:semiHidden="0" w:uiPriority="63" w:unhideWhenUsed="0"/>
+    <w:lsdException w:name="Medium Shading 2 Accent 4" w:semiHidden="0" w:uiPriority="64" w:unhideWhenUsed="0"/>
+    <w:lsdException w:name="Medium List 1 Accent 4" w:semiHidden="0" w:uiPriority="65" w:unhideWhenUsed="0"/>
+    <w:lsdException w:name="Medium List 2 Accent 4" w:semiHidden="0" w:uiPriority="66" w:unhideWhenUsed="0"/>
+    <w:lsdException w:name="Medium Grid 1 Accent 4" w:semiHidden="0" w:uiPriority="67" w:unhideWhenUsed="0"/>
+    <w:lsdException w:name="Medium Grid 2 Accent 4" w:semiHidden="0" w:uiPriority="68" w:unhideWhenUsed="0"/>
+    <w:lsdException w:name="Medium Grid 3 Accent 4" w:semiHidden="0" w:uiPriority="69" w:unhideWhenUsed="0"/>
+    <w:lsdException w:name="Dark List Accent 4" w:semiHidden="0" w:uiPriority="70" w:unhideWhenUsed="0"/>
+    <w:lsdException w:name="Colorful Shading Accent 4" w:semiHidden="0" w:uiPriority="71" w:unhideWhenUsed="0"/>
+    <w:lsdException w:name="Colorful List Accent 4" w:semiHidden="0" w:uiPriority="72" w:unhideWhenUsed="0"/>
+    <w:lsdException w:name="Colorful Grid Accent 4" w:semiHidden="0" w:uiPriority="73" w:unhideWhenUsed="0"/>
+    <w:lsdException w:name="Light Shading Accent 5" w:semiHidden="0" w:uiPriority="60" w:unhideWhenUsed="0"/>
+    <w:lsdException w:name="Light List Accent 5" w:semiHidden="0" w:uiPriority="61" w:unhideWhenUsed="0"/>
+    <w:lsdException w:name="Light Grid Accent 5" w:semiHidden="0" w:uiPriority="62" w:unhideWhenUsed="0"/>
+    <w:lsdException w:name="Medium Shading 1 Accent 5" w:semiHidden="0" w:uiPriority="63" w:unhideWhenUsed="0"/>
+    <w:lsdException w:name="Medium Shading 2 Accent 5" w:semiHidden="0" w:uiPriority="64" w:unhideWhenUsed="0"/>
+    <w:lsdException w:name="Medium List 1 Accent 5" w:semiHidden="0" w:uiPriority="65" w:unhideWhenUsed="0"/>
+    <w:lsdException w:name="Medium List 2 Accent 5" w:semiHidden="0" w:uiPriority="66" w:unhideWhenUsed="0"/>
+    <w:lsdException w:name="Medium Grid 1 Accent 5" w:semiHidden="0" w:uiPriority="67" w:unhideWhenUsed="0"/>
+    <w:lsdException w:name="Medium Grid 2 Accent 5" w:semiHidden="0" w:uiPriority="68" w:unhideWhenUsed="0"/>
+    <w:lsdException w:name="Medium Grid 3 Accent 5" w:semiHidden="0" w:uiPriority="69" w:unhideWhenUsed="0"/>
+    <w:lsdException w:name="Dark List Accent 5" w:semiHidden="0" w:uiPriority="70" w:unhideWhenUsed="0"/>
+    <w:lsdException w:name="Colorful Shading Accent 5" w:semiHidden="0" w:uiPriority="71" w:unhideWhenUsed="0"/>
+    <w:lsdException w:name="Colorful List Accent 5" w:semiHidden="0" w:uiPriority="72" w:unhideWhenUsed="0"/>
+    <w:lsdException w:name="Colorful Grid Accent 5" w:semiHidden="0" w:uiPriority="73" w:unhideWhenUsed="0"/>
+    <w:lsdException w:name="Light Shading Accent 6" w:semiHidden="0" w:uiPriority="60" w:unhideWhenUsed="0"/>
+    <w:lsdException w:name="Light List Accent 6" w:semiHidden="0" w:uiPriority="61" w:unhideWhenUsed="0"/>
+    <w:lsdException w:name="Light Grid Accent 6" w:semiHidden="0" w:uiPriority="62" w:unhideWhenUsed="0"/>
+    <w:lsdException w:name="Medium Shading 1 Accent 6" w:semiHidden="0" w:uiPriority="63" w:unhideWhenUsed="0"/>
+    <w:lsdException w:name="Medium Shading 2 Accent 6" w:semiHidden="0" w:uiPriority="64" w:unhideWhenUsed="0"/>
+    <w:lsdException w:name="Medium List 1 Accent 6" w:semiHidden="0" w:uiPriority="65" w:unhideWhenUsed="0"/>
+    <w:lsdException w:name="Medium List 2 Accent 6" w:semiHidden="0" w:uiPriority="66" w:unhideWhenUsed="0"/>
+    <w:lsdException w:name="Medium Grid 1 Accent 6" w:semiHidden="0" w:uiPriority="67" w:unhideWhenUsed="0"/>
+    <w:lsdException w:name="Medium Grid 2 Accent 6" w:semiHidden="0" w:uiPriority="68" w:unhideWhenUsed="0"/>
+    <w:lsdException w:name="Medium Grid 3 Accent 6" w:semiHidden="0" w:uiPriority="69" w:unhideWhenUsed="0"/>
+    <w:lsdException w:name="Dark List Accent 6" w:semiHidden="0" w:uiPriority="70" w:unhideWhenUsed="0"/>
+    <w:lsdException w:name="Colorful Shading Accent 6" w:semiHidden="0" w:uiPriority="71" w:unhideWhenUsed="0"/>
+    <w:lsdException w:name="Colorful List Accent 6" w:semiHidden="0" w:uiPriority="72" w:unhideWhenUsed="0"/>
+    <w:lsdException w:name="Colorful Grid Accent 6" w:semiHidden="0" w:uiPriority="73" w:unhideWhenUsed="0"/>
+    <w:lsdException w:name="Subtle Emphasis" w:semiHidden="0" w:uiPriority="19" w:unhideWhenUsed="0" w:qFormat="1"/>
+    <w:lsdException w:name="Intense Emphasis" w:semiHidden="0" w:uiPriority="21" w:unhideWhenUsed="0" w:qFormat="1"/>
+    <w:lsdException w:name="Subtle Reference" w:semiHidden="0" w:uiPriority="31" w:unhideWhenUsed="0" w:qFormat="1"/>
+    <w:lsdException w:name="Intense Reference" w:semiHidden="0" w:uiPriority="32" w:unhideWhenUsed="0" w:qFormat="1"/>
+    <w:lsdException w:name="Book Title" w:semiHidden="0" w:uiPriority="33" w:unhideWhenUsed="0" w:qFormat="1"/>
+    <w:lsdException w:name="Bibliography" w:uiPriority="37"/>
+    <w:lsdException w:name="TOC Heading" w:uiPriority="39" w:qFormat="1"/>
+  </w:latentStyles>
+  <w:style w:type="paragraph" w:default="1" w:styleId="Normal">
+    <w:name w:val="Normal"/>
+    <w:qFormat/>
+  </w:style>
+  <w:style w:type="character" w:default="1" w:styleId="DefaultParagraphFont">
+    <w:name w:val="Default Paragraph Font"/>
+    <w:uiPriority w:val="1"/>
     <w:semiHidden/>
-    <w:rsid w:val="00CF471E"/>
+    <w:unhideWhenUsed/>
+  </w:style>
+  <w:style w:type="table" w:default="1" w:styleId="TableNormal">
+    <w:name w:val="Normal Table"/>
+    <w:uiPriority w:val="99"/>
+    <w:semiHidden/>
+    <w:unhideWhenUsed/>
+    <w:tblPr>
+      <w:tblInd w:w="0" w:type="dxa"/>
+      <w:tblCellMar>
+        <w:top w:w="0" w:type="dxa"/>
+        <w:left w:w="108" w:type="dxa"/>
+        <w:bottom w:w="0" w:type="dxa"/>
+        <w:right w:w="108" w:type="dxa"/>
+      </w:tblCellMar>
+    </w:tblPr>
+  </w:style>
+  <w:style w:type="numbering" w:default="1" w:styleId="NoList">
+    <w:name w:val="No List"/>
+    <w:uiPriority w:val="99"/>
+    <w:semiHidden/>
+    <w:unhideWhenUsed/>
   </w:style>
 </w:styles>
 </file>
@@ -4281,7 +4457,7 @@
 </file>
 
 <file path=customXml/itemProps1.xml><?xml version="1.0" encoding="utf-8"?>
-<ds:datastoreItem xmlns:ds="http://schemas.openxmlformats.org/officeDocument/2006/customXml" ds:itemID="{AFFD8859-03C4-406C-B48C-60E786C985AB}">
+<ds:datastoreItem xmlns:ds="http://schemas.openxmlformats.org/officeDocument/2006/customXml" ds:itemID="{24B95AE2-0EE0-4B51-A8D7-C15EE3636E3F}">
   <ds:schemaRefs>
     <ds:schemaRef ds:uri="http://schemas.openxmlformats.org/officeDocument/2006/bibliography"/>
   </ds:schemaRefs>

</xml_diff>